<commit_message>
Agregué documentación de Diseño de Interfaces en formato .pdf version 3.0
</commit_message>
<xml_diff>
--- a/Documentación/Diseño de interfaces (Rev 3.0, .doc).docx
+++ b/Documentación/Diseño de interfaces (Rev 3.0, .doc).docx
@@ -90,7 +90,6 @@
         </w:rPr>
         <w:t xml:space="preserve">: </w:t>
       </w:r>
-      <w:proofErr w:type="spellStart"/>
       <w:r>
         <w:rPr>
           <w:rFonts w:ascii="Arial-ItalicMT" w:hAnsi="Arial-ItalicMT" w:cs="Arial-ItalicMT"/>
@@ -102,7 +101,6 @@
         </w:rPr>
         <w:t>Bestnid</w:t>
       </w:r>
-      <w:proofErr w:type="spellEnd"/>
     </w:p>
     <w:p>
       <w:pPr>
@@ -1069,14 +1067,7 @@
         <w:rPr>
           <w:u w:val="single"/>
         </w:rPr>
-        <w:t>19/06/</w:t>
-      </w:r>
-      <w:proofErr w:type="gramStart"/>
-      <w:r>
-        <w:rPr>
-          <w:u w:val="single"/>
-        </w:rPr>
-        <w:t>2015</w:t>
+        <w:t>19/06/2015</w:t>
       </w:r>
       <w:r>
         <w:rPr>
@@ -1096,7 +1087,6 @@
         </w:rPr>
         <w:t>:</w:t>
       </w:r>
-      <w:proofErr w:type="gramEnd"/>
       <w:r>
         <w:rPr>
           <w:rFonts w:ascii="Arial" w:hAnsi="Arial" w:cs="Arial"/>
@@ -1844,7 +1834,7 @@
             <w:noProof/>
             <w:webHidden/>
           </w:rPr>
-          <w:t>6</w:t>
+          <w:t>10</w:t>
         </w:r>
       </w:hyperlink>
     </w:p>
@@ -1906,7 +1896,7 @@
             <w:noProof/>
             <w:webHidden/>
           </w:rPr>
-          <w:t>7</w:t>
+          <w:t>11</w:t>
         </w:r>
       </w:hyperlink>
     </w:p>
@@ -1966,7 +1956,7 @@
             <w:noProof/>
             <w:webHidden/>
           </w:rPr>
-          <w:t>7</w:t>
+          <w:t>11</w:t>
         </w:r>
       </w:hyperlink>
     </w:p>
@@ -1990,7 +1980,14 @@
     <w:p/>
     <w:p/>
     <w:p/>
-    <w:p/>
+    <w:p>
+      <w:pPr>
+        <w:autoSpaceDE w:val="0"/>
+        <w:autoSpaceDN w:val="0"/>
+        <w:adjustRightInd w:val="0"/>
+        <w:spacing w:after="0" w:line="240" w:lineRule="auto"/>
+      </w:pPr>
+    </w:p>
     <w:p>
       <w:pPr>
         <w:autoSpaceDE w:val="0"/>
@@ -2005,13 +2002,7 @@
           <w:szCs w:val="39"/>
         </w:rPr>
       </w:pPr>
-    </w:p>
-    <w:p>
-      <w:pPr>
-        <w:autoSpaceDE w:val="0"/>
-        <w:autoSpaceDN w:val="0"/>
-        <w:adjustRightInd w:val="0"/>
-        <w:spacing w:after="0" w:line="240" w:lineRule="auto"/>
+      <w:r>
         <w:rPr>
           <w:rFonts w:ascii="Arial" w:hAnsi="Arial" w:cs="Arial"/>
           <w:b/>
@@ -2019,7 +2010,9 @@
           <w:sz w:val="39"/>
           <w:szCs w:val="39"/>
         </w:rPr>
-      </w:pPr>
+        <w:t xml:space="preserve">1. </w:t>
+      </w:r>
+      <w:bookmarkStart w:id="4" w:name="DiseñoInterf"/>
       <w:r>
         <w:rPr>
           <w:rFonts w:ascii="Arial" w:hAnsi="Arial" w:cs="Arial"/>
@@ -2028,9 +2021,9 @@
           <w:sz w:val="39"/>
           <w:szCs w:val="39"/>
         </w:rPr>
-        <w:t xml:space="preserve">1. </w:t>
-      </w:r>
-      <w:bookmarkStart w:id="4" w:name="DiseñoInterf"/>
+        <w:t>Diseño</w:t>
+      </w:r>
+      <w:bookmarkEnd w:id="4"/>
       <w:r>
         <w:rPr>
           <w:rFonts w:ascii="Arial" w:hAnsi="Arial" w:cs="Arial"/>
@@ -2039,10 +2032,15 @@
           <w:sz w:val="39"/>
           <w:szCs w:val="39"/>
         </w:rPr>
-        <w:t>Diseño</w:t>
-      </w:r>
-      <w:bookmarkEnd w:id="4"/>
-      <w:r>
+        <w:t xml:space="preserve"> de Interfaces</w:t>
+      </w:r>
+    </w:p>
+    <w:p>
+      <w:pPr>
+        <w:autoSpaceDE w:val="0"/>
+        <w:autoSpaceDN w:val="0"/>
+        <w:adjustRightInd w:val="0"/>
+        <w:spacing w:after="0" w:line="240" w:lineRule="auto"/>
         <w:rPr>
           <w:rFonts w:ascii="Arial" w:hAnsi="Arial" w:cs="Arial"/>
           <w:b/>
@@ -2050,22 +2048,6 @@
           <w:sz w:val="39"/>
           <w:szCs w:val="39"/>
         </w:rPr>
-        <w:t xml:space="preserve"> de Interfaces</w:t>
-      </w:r>
-    </w:p>
-    <w:p>
-      <w:pPr>
-        <w:autoSpaceDE w:val="0"/>
-        <w:autoSpaceDN w:val="0"/>
-        <w:adjustRightInd w:val="0"/>
-        <w:spacing w:after="0" w:line="240" w:lineRule="auto"/>
-        <w:rPr>
-          <w:rFonts w:ascii="Arial" w:hAnsi="Arial" w:cs="Arial"/>
-          <w:b/>
-          <w:bCs/>
-          <w:sz w:val="39"/>
-          <w:szCs w:val="39"/>
-        </w:rPr>
       </w:pPr>
     </w:p>
     <w:p>
@@ -2498,7 +2480,6 @@
         </w:rPr>
         <w:t xml:space="preserve"> el uso de los colores de la empresa </w:t>
       </w:r>
-      <w:proofErr w:type="spellStart"/>
       <w:r>
         <w:rPr>
           <w:rFonts w:ascii="Arial" w:eastAsia="LiberationSerif" w:hAnsi="Arial" w:cs="Arial"/>
@@ -2507,7 +2488,6 @@
         </w:rPr>
         <w:t>Bestnid</w:t>
       </w:r>
-      <w:proofErr w:type="spellEnd"/>
       <w:r>
         <w:rPr>
           <w:rFonts w:ascii="Arial" w:eastAsia="LiberationSerif" w:hAnsi="Arial" w:cs="Arial"/>
@@ -2947,7 +2927,6 @@
               <w:rPr>
                 <w:b/>
               </w:rPr>
-              <w:lastRenderedPageBreak/>
               <w:t>Error de conexión con la Base de Datos</w:t>
             </w:r>
           </w:p>
@@ -3087,6 +3066,7 @@
               <w:rPr>
                 <w:b/>
               </w:rPr>
+              <w:lastRenderedPageBreak/>
               <w:t>Caída del sistema</w:t>
             </w:r>
           </w:p>
@@ -3376,27 +3356,7 @@
                 <w:sz w:val="20"/>
                 <w:szCs w:val="20"/>
               </w:rPr>
-              <w:t xml:space="preserve">en los cuales no se ingresen datos presentarán un mensaje que indicará que se ingrese </w:t>
-            </w:r>
-            <w:proofErr w:type="spellStart"/>
-            <w:r>
-              <w:rPr>
-                <w:rFonts w:ascii="ArialMT" w:hAnsi="ArialMT" w:cs="ArialMT"/>
-                <w:color w:val="333333"/>
-                <w:sz w:val="20"/>
-                <w:szCs w:val="20"/>
-              </w:rPr>
-              <w:t>algun</w:t>
-            </w:r>
-            <w:proofErr w:type="spellEnd"/>
-            <w:r>
-              <w:rPr>
-                <w:rFonts w:ascii="ArialMT" w:hAnsi="ArialMT" w:cs="ArialMT"/>
-                <w:color w:val="333333"/>
-                <w:sz w:val="20"/>
-                <w:szCs w:val="20"/>
-              </w:rPr>
-              <w:t xml:space="preserve"> dato.</w:t>
+              <w:t>en los cuales no se ingresen datos presentarán un mensaje que indicará que se ingrese algun dato.</w:t>
             </w:r>
           </w:p>
         </w:tc>
@@ -3634,17 +3594,7 @@
                 <w:szCs w:val="20"/>
                 <w:shd w:val="clear" w:color="auto" w:fill="FFFFFF"/>
               </w:rPr>
-              <w:t xml:space="preserve">El </w:t>
-            </w:r>
-            <w:r>
-              <w:rPr>
-                <w:rFonts w:ascii="ArialMT" w:hAnsi="ArialMT" w:cs="Arial"/>
-                <w:color w:val="545454"/>
-                <w:sz w:val="20"/>
-                <w:szCs w:val="20"/>
-                <w:shd w:val="clear" w:color="auto" w:fill="FFFFFF"/>
-              </w:rPr>
-              <w:t>sistema indicará previamente cuando estará en proceso de mantenimiento</w:t>
+              <w:t>El sistema indicará previamente cuando estará en proceso de mantenimiento</w:t>
             </w:r>
             <w:r>
               <w:rPr>
@@ -3842,6 +3792,54 @@
           <w:bCs/>
           <w:sz w:val="24"/>
           <w:szCs w:val="24"/>
+        </w:rPr>
+      </w:pPr>
+    </w:p>
+    <w:p>
+      <w:pPr>
+        <w:autoSpaceDE w:val="0"/>
+        <w:autoSpaceDN w:val="0"/>
+        <w:adjustRightInd w:val="0"/>
+        <w:spacing w:after="0" w:line="240" w:lineRule="auto"/>
+        <w:rPr>
+          <w:rFonts w:ascii="Arial" w:hAnsi="Arial" w:cs="Arial"/>
+          <w:b/>
+          <w:bCs/>
+          <w:sz w:val="24"/>
+          <w:szCs w:val="24"/>
+          <w:u w:val="single"/>
+        </w:rPr>
+      </w:pPr>
+    </w:p>
+    <w:p>
+      <w:pPr>
+        <w:autoSpaceDE w:val="0"/>
+        <w:autoSpaceDN w:val="0"/>
+        <w:adjustRightInd w:val="0"/>
+        <w:spacing w:after="0" w:line="240" w:lineRule="auto"/>
+        <w:rPr>
+          <w:rFonts w:ascii="Arial" w:hAnsi="Arial" w:cs="Arial"/>
+          <w:b/>
+          <w:bCs/>
+          <w:sz w:val="24"/>
+          <w:szCs w:val="24"/>
+          <w:u w:val="single"/>
+        </w:rPr>
+      </w:pPr>
+    </w:p>
+    <w:p>
+      <w:pPr>
+        <w:autoSpaceDE w:val="0"/>
+        <w:autoSpaceDN w:val="0"/>
+        <w:adjustRightInd w:val="0"/>
+        <w:spacing w:after="0" w:line="240" w:lineRule="auto"/>
+        <w:rPr>
+          <w:rFonts w:ascii="Arial" w:hAnsi="Arial" w:cs="Arial"/>
+          <w:b/>
+          <w:bCs/>
+          <w:sz w:val="24"/>
+          <w:szCs w:val="24"/>
+          <w:u w:val="single"/>
         </w:rPr>
       </w:pPr>
     </w:p>
@@ -4045,8 +4043,10 @@
           <w:rFonts w:ascii="Arial" w:hAnsi="Arial" w:cs="Arial"/>
           <w:b/>
           <w:bCs/>
+          <w:noProof/>
           <w:sz w:val="28"/>
           <w:szCs w:val="28"/>
+          <w:lang w:eastAsia="es-AR"/>
         </w:rPr>
         <w:drawing>
           <wp:inline distT="0" distB="0" distL="0" distR="0">
@@ -4201,8 +4201,10 @@
           <w:rFonts w:ascii="Arial" w:hAnsi="Arial" w:cs="Arial"/>
           <w:b/>
           <w:bCs/>
+          <w:noProof/>
           <w:sz w:val="28"/>
           <w:szCs w:val="28"/>
+          <w:lang w:eastAsia="es-AR"/>
         </w:rPr>
         <w:drawing>
           <wp:inline distT="0" distB="0" distL="0" distR="0">
@@ -4290,6 +4292,134 @@
           <w:szCs w:val="24"/>
           <w:u w:val="single"/>
         </w:rPr>
+        <w:t>Error involuntario del usuario</w:t>
+      </w:r>
+    </w:p>
+    <w:p>
+      <w:pPr>
+        <w:autoSpaceDE w:val="0"/>
+        <w:autoSpaceDN w:val="0"/>
+        <w:adjustRightInd w:val="0"/>
+        <w:spacing w:after="0" w:line="240" w:lineRule="auto"/>
+        <w:rPr>
+          <w:rFonts w:ascii="Arial" w:hAnsi="Arial" w:cs="Arial"/>
+          <w:b/>
+          <w:bCs/>
+          <w:sz w:val="28"/>
+          <w:szCs w:val="28"/>
+        </w:rPr>
+      </w:pPr>
+    </w:p>
+    <w:p>
+      <w:pPr>
+        <w:autoSpaceDE w:val="0"/>
+        <w:autoSpaceDN w:val="0"/>
+        <w:adjustRightInd w:val="0"/>
+        <w:spacing w:after="0" w:line="240" w:lineRule="auto"/>
+        <w:rPr>
+          <w:rFonts w:ascii="Arial" w:hAnsi="Arial" w:cs="Arial"/>
+          <w:b/>
+          <w:bCs/>
+          <w:sz w:val="28"/>
+          <w:szCs w:val="28"/>
+        </w:rPr>
+      </w:pPr>
+      <w:r>
+        <w:rPr>
+          <w:rFonts w:ascii="Arial" w:hAnsi="Arial" w:cs="Arial"/>
+          <w:b/>
+          <w:bCs/>
+          <w:noProof/>
+          <w:sz w:val="28"/>
+          <w:szCs w:val="28"/>
+          <w:lang w:eastAsia="es-AR"/>
+        </w:rPr>
+        <w:drawing>
+          <wp:inline distT="0" distB="0" distL="0" distR="0">
+            <wp:extent cx="3506470" cy="1375410"/>
+            <wp:effectExtent l="19050" t="0" r="0" b="0"/>
+            <wp:docPr id="5" name="Imagen 1"/>
+            <wp:cNvGraphicFramePr>
+              <a:graphicFrameLocks xmlns:a="http://schemas.openxmlformats.org/drawingml/2006/main" noChangeAspect="1"/>
+            </wp:cNvGraphicFramePr>
+            <a:graphic xmlns:a="http://schemas.openxmlformats.org/drawingml/2006/main">
+              <a:graphicData uri="http://schemas.openxmlformats.org/drawingml/2006/picture">
+                <pic:pic xmlns:pic="http://schemas.openxmlformats.org/drawingml/2006/picture">
+                  <pic:nvPicPr>
+                    <pic:cNvPr id="0" name="Picture 1"/>
+                    <pic:cNvPicPr>
+                      <a:picLocks noChangeAspect="1" noChangeArrowheads="1"/>
+                    </pic:cNvPicPr>
+                  </pic:nvPicPr>
+                  <pic:blipFill>
+                    <a:blip r:embed="rId13" cstate="print"/>
+                    <a:srcRect/>
+                    <a:stretch>
+                      <a:fillRect/>
+                    </a:stretch>
+                  </pic:blipFill>
+                  <pic:spPr bwMode="auto">
+                    <a:xfrm>
+                      <a:off x="0" y="0"/>
+                      <a:ext cx="3506470" cy="1375410"/>
+                    </a:xfrm>
+                    <a:prstGeom prst="rect">
+                      <a:avLst/>
+                    </a:prstGeom>
+                    <a:noFill/>
+                    <a:ln w="9525">
+                      <a:noFill/>
+                      <a:miter lim="800000"/>
+                      <a:headEnd/>
+                      <a:tailEnd/>
+                    </a:ln>
+                  </pic:spPr>
+                </pic:pic>
+              </a:graphicData>
+            </a:graphic>
+          </wp:inline>
+        </w:drawing>
+      </w:r>
+    </w:p>
+    <w:p>
+      <w:pPr>
+        <w:autoSpaceDE w:val="0"/>
+        <w:autoSpaceDN w:val="0"/>
+        <w:adjustRightInd w:val="0"/>
+        <w:spacing w:after="0" w:line="240" w:lineRule="auto"/>
+        <w:rPr>
+          <w:rFonts w:ascii="Arial" w:hAnsi="Arial" w:cs="Arial"/>
+          <w:b/>
+          <w:bCs/>
+          <w:sz w:val="28"/>
+          <w:szCs w:val="28"/>
+        </w:rPr>
+      </w:pPr>
+    </w:p>
+    <w:p>
+      <w:pPr>
+        <w:autoSpaceDE w:val="0"/>
+        <w:autoSpaceDN w:val="0"/>
+        <w:adjustRightInd w:val="0"/>
+        <w:spacing w:after="0" w:line="240" w:lineRule="auto"/>
+        <w:rPr>
+          <w:rFonts w:ascii="Arial" w:hAnsi="Arial" w:cs="Arial"/>
+          <w:b/>
+          <w:bCs/>
+          <w:sz w:val="24"/>
+          <w:szCs w:val="24"/>
+          <w:u w:val="single"/>
+        </w:rPr>
+      </w:pPr>
+      <w:r>
+        <w:rPr>
+          <w:rFonts w:ascii="Arial" w:hAnsi="Arial" w:cs="Arial"/>
+          <w:b/>
+          <w:bCs/>
+          <w:sz w:val="24"/>
+          <w:szCs w:val="24"/>
+          <w:u w:val="single"/>
+        </w:rPr>
         <w:t>Acceso a la información no existente</w:t>
       </w:r>
     </w:p>
@@ -4350,7 +4480,7 @@
                     </pic:cNvPicPr>
                   </pic:nvPicPr>
                   <pic:blipFill>
-                    <a:blip r:embed="rId13" cstate="print"/>
+                    <a:blip r:embed="rId14" cstate="print"/>
                     <a:srcRect/>
                     <a:stretch>
                       <a:fillRect/>
@@ -4391,15 +4521,353 @@
           <w:bCs/>
           <w:sz w:val="24"/>
           <w:szCs w:val="24"/>
-        </w:rPr>
-      </w:pPr>
-      <w:r>
-        <w:rPr>
-          <w:rFonts w:ascii="Arial" w:hAnsi="Arial" w:cs="Arial"/>
-          <w:b/>
-          <w:bCs/>
-          <w:sz w:val="24"/>
-          <w:szCs w:val="24"/>
+          <w:u w:val="single"/>
+        </w:rPr>
+      </w:pPr>
+    </w:p>
+    <w:p>
+      <w:pPr>
+        <w:autoSpaceDE w:val="0"/>
+        <w:autoSpaceDN w:val="0"/>
+        <w:adjustRightInd w:val="0"/>
+        <w:spacing w:after="0" w:line="240" w:lineRule="auto"/>
+        <w:rPr>
+          <w:rFonts w:ascii="Arial" w:hAnsi="Arial" w:cs="Arial"/>
+          <w:b/>
+          <w:bCs/>
+          <w:sz w:val="24"/>
+          <w:szCs w:val="24"/>
+          <w:u w:val="single"/>
+        </w:rPr>
+      </w:pPr>
+    </w:p>
+    <w:p>
+      <w:pPr>
+        <w:autoSpaceDE w:val="0"/>
+        <w:autoSpaceDN w:val="0"/>
+        <w:adjustRightInd w:val="0"/>
+        <w:spacing w:after="0" w:line="240" w:lineRule="auto"/>
+        <w:rPr>
+          <w:rFonts w:ascii="Arial" w:hAnsi="Arial" w:cs="Arial"/>
+          <w:b/>
+          <w:bCs/>
+          <w:sz w:val="24"/>
+          <w:szCs w:val="24"/>
+          <w:u w:val="single"/>
+        </w:rPr>
+      </w:pPr>
+    </w:p>
+    <w:p>
+      <w:pPr>
+        <w:autoSpaceDE w:val="0"/>
+        <w:autoSpaceDN w:val="0"/>
+        <w:adjustRightInd w:val="0"/>
+        <w:spacing w:after="0" w:line="240" w:lineRule="auto"/>
+        <w:rPr>
+          <w:rFonts w:ascii="Arial" w:hAnsi="Arial" w:cs="Arial"/>
+          <w:b/>
+          <w:bCs/>
+          <w:sz w:val="24"/>
+          <w:szCs w:val="24"/>
+          <w:u w:val="single"/>
+        </w:rPr>
+      </w:pPr>
+    </w:p>
+    <w:p>
+      <w:pPr>
+        <w:autoSpaceDE w:val="0"/>
+        <w:autoSpaceDN w:val="0"/>
+        <w:adjustRightInd w:val="0"/>
+        <w:spacing w:after="0" w:line="240" w:lineRule="auto"/>
+        <w:rPr>
+          <w:rFonts w:ascii="Arial" w:hAnsi="Arial" w:cs="Arial"/>
+          <w:b/>
+          <w:bCs/>
+          <w:sz w:val="24"/>
+          <w:szCs w:val="24"/>
+          <w:u w:val="single"/>
+        </w:rPr>
+      </w:pPr>
+    </w:p>
+    <w:p>
+      <w:pPr>
+        <w:autoSpaceDE w:val="0"/>
+        <w:autoSpaceDN w:val="0"/>
+        <w:adjustRightInd w:val="0"/>
+        <w:spacing w:after="0" w:line="240" w:lineRule="auto"/>
+        <w:rPr>
+          <w:rFonts w:ascii="Arial" w:hAnsi="Arial" w:cs="Arial"/>
+          <w:b/>
+          <w:bCs/>
+          <w:sz w:val="24"/>
+          <w:szCs w:val="24"/>
+          <w:u w:val="single"/>
+        </w:rPr>
+      </w:pPr>
+    </w:p>
+    <w:p>
+      <w:pPr>
+        <w:autoSpaceDE w:val="0"/>
+        <w:autoSpaceDN w:val="0"/>
+        <w:adjustRightInd w:val="0"/>
+        <w:spacing w:after="0" w:line="240" w:lineRule="auto"/>
+        <w:rPr>
+          <w:rFonts w:ascii="Arial" w:hAnsi="Arial" w:cs="Arial"/>
+          <w:b/>
+          <w:bCs/>
+          <w:sz w:val="24"/>
+          <w:szCs w:val="24"/>
+          <w:u w:val="single"/>
+        </w:rPr>
+      </w:pPr>
+    </w:p>
+    <w:p>
+      <w:pPr>
+        <w:autoSpaceDE w:val="0"/>
+        <w:autoSpaceDN w:val="0"/>
+        <w:adjustRightInd w:val="0"/>
+        <w:spacing w:after="0" w:line="240" w:lineRule="auto"/>
+        <w:rPr>
+          <w:rFonts w:ascii="Arial" w:hAnsi="Arial" w:cs="Arial"/>
+          <w:b/>
+          <w:bCs/>
+          <w:sz w:val="24"/>
+          <w:szCs w:val="24"/>
+          <w:u w:val="single"/>
+        </w:rPr>
+      </w:pPr>
+    </w:p>
+    <w:p>
+      <w:pPr>
+        <w:autoSpaceDE w:val="0"/>
+        <w:autoSpaceDN w:val="0"/>
+        <w:adjustRightInd w:val="0"/>
+        <w:spacing w:after="0" w:line="240" w:lineRule="auto"/>
+        <w:rPr>
+          <w:rFonts w:ascii="Arial" w:hAnsi="Arial" w:cs="Arial"/>
+          <w:b/>
+          <w:bCs/>
+          <w:sz w:val="24"/>
+          <w:szCs w:val="24"/>
+          <w:u w:val="single"/>
+        </w:rPr>
+      </w:pPr>
+    </w:p>
+    <w:p>
+      <w:pPr>
+        <w:autoSpaceDE w:val="0"/>
+        <w:autoSpaceDN w:val="0"/>
+        <w:adjustRightInd w:val="0"/>
+        <w:spacing w:after="0" w:line="240" w:lineRule="auto"/>
+        <w:rPr>
+          <w:rFonts w:ascii="Arial" w:hAnsi="Arial" w:cs="Arial"/>
+          <w:b/>
+          <w:bCs/>
+          <w:sz w:val="24"/>
+          <w:szCs w:val="24"/>
+          <w:u w:val="single"/>
+        </w:rPr>
+      </w:pPr>
+    </w:p>
+    <w:p>
+      <w:pPr>
+        <w:autoSpaceDE w:val="0"/>
+        <w:autoSpaceDN w:val="0"/>
+        <w:adjustRightInd w:val="0"/>
+        <w:spacing w:after="0" w:line="240" w:lineRule="auto"/>
+        <w:rPr>
+          <w:rFonts w:ascii="Arial" w:hAnsi="Arial" w:cs="Arial"/>
+          <w:b/>
+          <w:bCs/>
+          <w:sz w:val="24"/>
+          <w:szCs w:val="24"/>
+          <w:u w:val="single"/>
+        </w:rPr>
+      </w:pPr>
+    </w:p>
+    <w:p>
+      <w:pPr>
+        <w:autoSpaceDE w:val="0"/>
+        <w:autoSpaceDN w:val="0"/>
+        <w:adjustRightInd w:val="0"/>
+        <w:spacing w:after="0" w:line="240" w:lineRule="auto"/>
+        <w:rPr>
+          <w:rFonts w:ascii="Arial" w:hAnsi="Arial" w:cs="Arial"/>
+          <w:b/>
+          <w:bCs/>
+          <w:sz w:val="24"/>
+          <w:szCs w:val="24"/>
+          <w:u w:val="single"/>
+        </w:rPr>
+      </w:pPr>
+    </w:p>
+    <w:p>
+      <w:pPr>
+        <w:autoSpaceDE w:val="0"/>
+        <w:autoSpaceDN w:val="0"/>
+        <w:adjustRightInd w:val="0"/>
+        <w:spacing w:after="0" w:line="240" w:lineRule="auto"/>
+        <w:rPr>
+          <w:rFonts w:ascii="Arial" w:hAnsi="Arial" w:cs="Arial"/>
+          <w:b/>
+          <w:bCs/>
+          <w:sz w:val="24"/>
+          <w:szCs w:val="24"/>
+          <w:u w:val="single"/>
+        </w:rPr>
+      </w:pPr>
+    </w:p>
+    <w:p>
+      <w:pPr>
+        <w:autoSpaceDE w:val="0"/>
+        <w:autoSpaceDN w:val="0"/>
+        <w:adjustRightInd w:val="0"/>
+        <w:spacing w:after="0" w:line="240" w:lineRule="auto"/>
+        <w:rPr>
+          <w:rFonts w:ascii="Arial" w:hAnsi="Arial" w:cs="Arial"/>
+          <w:b/>
+          <w:bCs/>
+          <w:sz w:val="24"/>
+          <w:szCs w:val="24"/>
+          <w:u w:val="single"/>
+        </w:rPr>
+      </w:pPr>
+    </w:p>
+    <w:p>
+      <w:pPr>
+        <w:autoSpaceDE w:val="0"/>
+        <w:autoSpaceDN w:val="0"/>
+        <w:adjustRightInd w:val="0"/>
+        <w:spacing w:after="0" w:line="240" w:lineRule="auto"/>
+        <w:rPr>
+          <w:rFonts w:ascii="Arial" w:hAnsi="Arial" w:cs="Arial"/>
+          <w:b/>
+          <w:bCs/>
+          <w:sz w:val="24"/>
+          <w:szCs w:val="24"/>
+          <w:u w:val="single"/>
+        </w:rPr>
+      </w:pPr>
+    </w:p>
+    <w:p>
+      <w:pPr>
+        <w:autoSpaceDE w:val="0"/>
+        <w:autoSpaceDN w:val="0"/>
+        <w:adjustRightInd w:val="0"/>
+        <w:spacing w:after="0" w:line="240" w:lineRule="auto"/>
+        <w:rPr>
+          <w:rFonts w:ascii="Arial" w:hAnsi="Arial" w:cs="Arial"/>
+          <w:b/>
+          <w:bCs/>
+          <w:sz w:val="24"/>
+          <w:szCs w:val="24"/>
+          <w:u w:val="single"/>
+        </w:rPr>
+      </w:pPr>
+    </w:p>
+    <w:p>
+      <w:pPr>
+        <w:autoSpaceDE w:val="0"/>
+        <w:autoSpaceDN w:val="0"/>
+        <w:adjustRightInd w:val="0"/>
+        <w:spacing w:after="0" w:line="240" w:lineRule="auto"/>
+        <w:rPr>
+          <w:rFonts w:ascii="Arial" w:hAnsi="Arial" w:cs="Arial"/>
+          <w:b/>
+          <w:bCs/>
+          <w:sz w:val="24"/>
+          <w:szCs w:val="24"/>
+          <w:u w:val="single"/>
+        </w:rPr>
+      </w:pPr>
+    </w:p>
+    <w:p>
+      <w:pPr>
+        <w:autoSpaceDE w:val="0"/>
+        <w:autoSpaceDN w:val="0"/>
+        <w:adjustRightInd w:val="0"/>
+        <w:spacing w:after="0" w:line="240" w:lineRule="auto"/>
+        <w:rPr>
+          <w:rFonts w:ascii="Arial" w:hAnsi="Arial" w:cs="Arial"/>
+          <w:b/>
+          <w:bCs/>
+          <w:sz w:val="24"/>
+          <w:szCs w:val="24"/>
+          <w:u w:val="single"/>
+        </w:rPr>
+      </w:pPr>
+    </w:p>
+    <w:p>
+      <w:pPr>
+        <w:autoSpaceDE w:val="0"/>
+        <w:autoSpaceDN w:val="0"/>
+        <w:adjustRightInd w:val="0"/>
+        <w:spacing w:after="0" w:line="240" w:lineRule="auto"/>
+        <w:rPr>
+          <w:rFonts w:ascii="Arial" w:hAnsi="Arial" w:cs="Arial"/>
+          <w:b/>
+          <w:bCs/>
+          <w:sz w:val="24"/>
+          <w:szCs w:val="24"/>
+          <w:u w:val="single"/>
+        </w:rPr>
+      </w:pPr>
+    </w:p>
+    <w:p>
+      <w:pPr>
+        <w:autoSpaceDE w:val="0"/>
+        <w:autoSpaceDN w:val="0"/>
+        <w:adjustRightInd w:val="0"/>
+        <w:spacing w:after="0" w:line="240" w:lineRule="auto"/>
+        <w:rPr>
+          <w:rFonts w:ascii="Arial" w:hAnsi="Arial" w:cs="Arial"/>
+          <w:b/>
+          <w:bCs/>
+          <w:sz w:val="24"/>
+          <w:szCs w:val="24"/>
+          <w:u w:val="single"/>
+        </w:rPr>
+      </w:pPr>
+    </w:p>
+    <w:p>
+      <w:pPr>
+        <w:autoSpaceDE w:val="0"/>
+        <w:autoSpaceDN w:val="0"/>
+        <w:adjustRightInd w:val="0"/>
+        <w:spacing w:after="0" w:line="240" w:lineRule="auto"/>
+        <w:rPr>
+          <w:rFonts w:ascii="Arial" w:hAnsi="Arial" w:cs="Arial"/>
+          <w:b/>
+          <w:bCs/>
+          <w:sz w:val="24"/>
+          <w:szCs w:val="24"/>
+          <w:u w:val="single"/>
+        </w:rPr>
+      </w:pPr>
+    </w:p>
+    <w:p>
+      <w:pPr>
+        <w:autoSpaceDE w:val="0"/>
+        <w:autoSpaceDN w:val="0"/>
+        <w:adjustRightInd w:val="0"/>
+        <w:spacing w:after="0" w:line="240" w:lineRule="auto"/>
+        <w:rPr>
+          <w:rFonts w:ascii="Arial" w:hAnsi="Arial" w:cs="Arial"/>
+          <w:b/>
+          <w:bCs/>
+          <w:sz w:val="24"/>
+          <w:szCs w:val="24"/>
+          <w:u w:val="single"/>
+        </w:rPr>
+      </w:pPr>
+      <w:r>
+        <w:rPr>
+          <w:rFonts w:ascii="Arial" w:hAnsi="Arial" w:cs="Arial"/>
+          <w:b/>
+          <w:bCs/>
+          <w:sz w:val="24"/>
+          <w:szCs w:val="24"/>
+          <w:u w:val="single"/>
         </w:rPr>
         <w:t>Acceso no permitido</w:t>
       </w:r>
@@ -4502,7 +4970,7 @@
                     </pic:cNvPicPr>
                   </pic:nvPicPr>
                   <pic:blipFill>
-                    <a:blip r:embed="rId14" cstate="print"/>
+                    <a:blip r:embed="rId15" cstate="print"/>
                     <a:srcRect/>
                     <a:stretch>
                       <a:fillRect/>
@@ -4558,15 +5026,17 @@
           <w:bCs/>
           <w:sz w:val="24"/>
           <w:szCs w:val="24"/>
-        </w:rPr>
-      </w:pPr>
-      <w:r>
-        <w:rPr>
-          <w:rFonts w:ascii="Arial" w:hAnsi="Arial" w:cs="Arial"/>
-          <w:b/>
-          <w:bCs/>
-          <w:sz w:val="24"/>
-          <w:szCs w:val="24"/>
+          <w:u w:val="single"/>
+        </w:rPr>
+      </w:pPr>
+      <w:r>
+        <w:rPr>
+          <w:rFonts w:ascii="Arial" w:hAnsi="Arial" w:cs="Arial"/>
+          <w:b/>
+          <w:bCs/>
+          <w:sz w:val="24"/>
+          <w:szCs w:val="24"/>
+          <w:u w:val="single"/>
         </w:rPr>
         <w:t>Error de conexión con la Base de Datos</w:t>
       </w:r>
@@ -4628,7 +5098,7 @@
                     </pic:cNvPicPr>
                   </pic:nvPicPr>
                   <pic:blipFill>
-                    <a:blip r:embed="rId15" cstate="print"/>
+                    <a:blip r:embed="rId16" cstate="print"/>
                     <a:srcRect/>
                     <a:stretch>
                       <a:fillRect/>
@@ -4686,27 +5156,88 @@
           <w:szCs w:val="24"/>
         </w:rPr>
       </w:pPr>
-      <w:proofErr w:type="spellStart"/>
-      <w:r>
-        <w:rPr>
-          <w:rFonts w:ascii="Arial" w:hAnsi="Arial" w:cs="Arial"/>
-          <w:b/>
-          <w:bCs/>
-          <w:sz w:val="24"/>
-          <w:szCs w:val="24"/>
-        </w:rPr>
-        <w:t>Caida</w:t>
-      </w:r>
-      <w:proofErr w:type="spellEnd"/>
-      <w:r>
-        <w:rPr>
-          <w:rFonts w:ascii="Arial" w:hAnsi="Arial" w:cs="Arial"/>
-          <w:b/>
-          <w:bCs/>
-          <w:sz w:val="24"/>
-          <w:szCs w:val="24"/>
-        </w:rPr>
-        <w:t xml:space="preserve"> del sistema</w:t>
+    </w:p>
+    <w:p>
+      <w:pPr>
+        <w:autoSpaceDE w:val="0"/>
+        <w:autoSpaceDN w:val="0"/>
+        <w:adjustRightInd w:val="0"/>
+        <w:spacing w:after="0" w:line="240" w:lineRule="auto"/>
+        <w:rPr>
+          <w:rFonts w:ascii="Arial" w:hAnsi="Arial" w:cs="Arial"/>
+          <w:b/>
+          <w:bCs/>
+          <w:sz w:val="24"/>
+          <w:szCs w:val="24"/>
+        </w:rPr>
+      </w:pPr>
+    </w:p>
+    <w:p>
+      <w:pPr>
+        <w:autoSpaceDE w:val="0"/>
+        <w:autoSpaceDN w:val="0"/>
+        <w:adjustRightInd w:val="0"/>
+        <w:spacing w:after="0" w:line="240" w:lineRule="auto"/>
+        <w:rPr>
+          <w:rFonts w:ascii="Arial" w:hAnsi="Arial" w:cs="Arial"/>
+          <w:b/>
+          <w:bCs/>
+          <w:sz w:val="24"/>
+          <w:szCs w:val="24"/>
+        </w:rPr>
+      </w:pPr>
+    </w:p>
+    <w:p>
+      <w:pPr>
+        <w:autoSpaceDE w:val="0"/>
+        <w:autoSpaceDN w:val="0"/>
+        <w:adjustRightInd w:val="0"/>
+        <w:spacing w:after="0" w:line="240" w:lineRule="auto"/>
+        <w:rPr>
+          <w:rFonts w:ascii="Arial" w:hAnsi="Arial" w:cs="Arial"/>
+          <w:b/>
+          <w:bCs/>
+          <w:sz w:val="24"/>
+          <w:szCs w:val="24"/>
+        </w:rPr>
+      </w:pPr>
+    </w:p>
+    <w:p>
+      <w:pPr>
+        <w:autoSpaceDE w:val="0"/>
+        <w:autoSpaceDN w:val="0"/>
+        <w:adjustRightInd w:val="0"/>
+        <w:spacing w:after="0" w:line="240" w:lineRule="auto"/>
+        <w:rPr>
+          <w:rFonts w:ascii="Arial" w:hAnsi="Arial" w:cs="Arial"/>
+          <w:b/>
+          <w:bCs/>
+          <w:sz w:val="24"/>
+          <w:szCs w:val="24"/>
+          <w:u w:val="single"/>
+        </w:rPr>
+      </w:pPr>
+      <w:r>
+        <w:rPr>
+          <w:rFonts w:ascii="Arial" w:hAnsi="Arial" w:cs="Arial"/>
+          <w:b/>
+          <w:bCs/>
+          <w:sz w:val="24"/>
+          <w:szCs w:val="24"/>
+          <w:u w:val="single"/>
+        </w:rPr>
+        <w:t>Caí</w:t>
+      </w:r>
+      <w:r>
+        <w:rPr>
+          <w:rFonts w:ascii="Arial" w:hAnsi="Arial" w:cs="Arial"/>
+          <w:b/>
+          <w:bCs/>
+          <w:sz w:val="24"/>
+          <w:szCs w:val="24"/>
+          <w:u w:val="single"/>
+        </w:rPr>
+        <w:t>da del sistema</w:t>
       </w:r>
     </w:p>
     <w:p>
@@ -4800,7 +5331,7 @@
                     </pic:cNvPicPr>
                   </pic:nvPicPr>
                   <pic:blipFill>
-                    <a:blip r:embed="rId16" cstate="print"/>
+                    <a:blip r:embed="rId17" cstate="print"/>
                     <a:srcRect/>
                     <a:stretch>
                       <a:fillRect/>
@@ -4935,7 +5466,7 @@
                     </pic:cNvPicPr>
                   </pic:nvPicPr>
                   <pic:blipFill>
-                    <a:blip r:embed="rId17" cstate="print"/>
+                    <a:blip r:embed="rId18" cstate="print"/>
                     <a:srcRect/>
                     <a:stretch>
                       <a:fillRect/>
@@ -5004,6 +5535,33 @@
           <w:rFonts w:ascii="Arial" w:hAnsi="Arial" w:cs="Arial"/>
           <w:b/>
           <w:bCs/>
+          <w:sz w:val="24"/>
+          <w:szCs w:val="24"/>
+          <w:u w:val="single"/>
+        </w:rPr>
+      </w:pPr>
+      <w:r>
+        <w:rPr>
+          <w:rFonts w:ascii="Arial" w:hAnsi="Arial" w:cs="Arial"/>
+          <w:b/>
+          <w:bCs/>
+          <w:sz w:val="24"/>
+          <w:szCs w:val="24"/>
+          <w:u w:val="single"/>
+        </w:rPr>
+        <w:t>Transacción no completada</w:t>
+      </w:r>
+    </w:p>
+    <w:p>
+      <w:pPr>
+        <w:autoSpaceDE w:val="0"/>
+        <w:autoSpaceDN w:val="0"/>
+        <w:adjustRightInd w:val="0"/>
+        <w:spacing w:after="0" w:line="240" w:lineRule="auto"/>
+        <w:rPr>
+          <w:rFonts w:ascii="Arial" w:hAnsi="Arial" w:cs="Arial"/>
+          <w:b/>
+          <w:bCs/>
           <w:sz w:val="28"/>
           <w:szCs w:val="28"/>
         </w:rPr>
@@ -5023,21 +5581,62 @@
           <w:szCs w:val="28"/>
         </w:rPr>
       </w:pPr>
-    </w:p>
-    <w:p>
-      <w:pPr>
-        <w:autoSpaceDE w:val="0"/>
-        <w:autoSpaceDN w:val="0"/>
-        <w:adjustRightInd w:val="0"/>
-        <w:spacing w:after="0" w:line="240" w:lineRule="auto"/>
-        <w:rPr>
-          <w:rFonts w:ascii="Arial" w:hAnsi="Arial" w:cs="Arial"/>
-          <w:b/>
-          <w:bCs/>
+      <w:r>
+        <w:rPr>
+          <w:rFonts w:ascii="Arial" w:hAnsi="Arial" w:cs="Arial"/>
+          <w:b/>
+          <w:bCs/>
+          <w:noProof/>
           <w:sz w:val="28"/>
           <w:szCs w:val="28"/>
-        </w:rPr>
-      </w:pPr>
+          <w:lang w:eastAsia="es-AR"/>
+        </w:rPr>
+        <w:drawing>
+          <wp:inline distT="0" distB="0" distL="0" distR="0">
+            <wp:extent cx="3522345" cy="1590040"/>
+            <wp:effectExtent l="19050" t="0" r="1905" b="0"/>
+            <wp:docPr id="6" name="Imagen 2"/>
+            <wp:cNvGraphicFramePr>
+              <a:graphicFrameLocks xmlns:a="http://schemas.openxmlformats.org/drawingml/2006/main" noChangeAspect="1"/>
+            </wp:cNvGraphicFramePr>
+            <a:graphic xmlns:a="http://schemas.openxmlformats.org/drawingml/2006/main">
+              <a:graphicData uri="http://schemas.openxmlformats.org/drawingml/2006/picture">
+                <pic:pic xmlns:pic="http://schemas.openxmlformats.org/drawingml/2006/picture">
+                  <pic:nvPicPr>
+                    <pic:cNvPr id="0" name="Picture 2"/>
+                    <pic:cNvPicPr>
+                      <a:picLocks noChangeAspect="1" noChangeArrowheads="1"/>
+                    </pic:cNvPicPr>
+                  </pic:nvPicPr>
+                  <pic:blipFill>
+                    <a:blip r:embed="rId19" cstate="print"/>
+                    <a:srcRect/>
+                    <a:stretch>
+                      <a:fillRect/>
+                    </a:stretch>
+                  </pic:blipFill>
+                  <pic:spPr bwMode="auto">
+                    <a:xfrm>
+                      <a:off x="0" y="0"/>
+                      <a:ext cx="3522345" cy="1590040"/>
+                    </a:xfrm>
+                    <a:prstGeom prst="rect">
+                      <a:avLst/>
+                    </a:prstGeom>
+                    <a:noFill/>
+                    <a:ln w="9525">
+                      <a:noFill/>
+                      <a:miter lim="800000"/>
+                      <a:headEnd/>
+                      <a:tailEnd/>
+                    </a:ln>
+                  </pic:spPr>
+                </pic:pic>
+              </a:graphicData>
+            </a:graphic>
+          </wp:inline>
+        </w:drawing>
+      </w:r>
     </w:p>
     <w:p>
       <w:pPr>
@@ -5098,7 +5697,13 @@
           <w:szCs w:val="28"/>
         </w:rPr>
       </w:pPr>
-      <w:r>
+    </w:p>
+    <w:p>
+      <w:pPr>
+        <w:autoSpaceDE w:val="0"/>
+        <w:autoSpaceDN w:val="0"/>
+        <w:adjustRightInd w:val="0"/>
+        <w:spacing w:after="0" w:line="240" w:lineRule="auto"/>
         <w:rPr>
           <w:rFonts w:ascii="Arial" w:hAnsi="Arial" w:cs="Arial"/>
           <w:b/>
@@ -5106,9 +5711,14 @@
           <w:sz w:val="28"/>
           <w:szCs w:val="28"/>
         </w:rPr>
-        <w:t>1.4</w:t>
-      </w:r>
-      <w:r>
+      </w:pPr>
+    </w:p>
+    <w:p>
+      <w:pPr>
+        <w:autoSpaceDE w:val="0"/>
+        <w:autoSpaceDN w:val="0"/>
+        <w:adjustRightInd w:val="0"/>
+        <w:spacing w:after="0" w:line="240" w:lineRule="auto"/>
         <w:rPr>
           <w:rFonts w:ascii="Arial" w:hAnsi="Arial" w:cs="Arial"/>
           <w:b/>
@@ -5116,10 +5726,14 @@
           <w:sz w:val="28"/>
           <w:szCs w:val="28"/>
         </w:rPr>
-        <w:t xml:space="preserve"> </w:t>
-      </w:r>
-      <w:bookmarkStart w:id="8" w:name="Generación"/>
-      <w:r>
+      </w:pPr>
+    </w:p>
+    <w:p>
+      <w:pPr>
+        <w:autoSpaceDE w:val="0"/>
+        <w:autoSpaceDN w:val="0"/>
+        <w:adjustRightInd w:val="0"/>
+        <w:spacing w:after="0" w:line="240" w:lineRule="auto"/>
         <w:rPr>
           <w:rFonts w:ascii="Arial" w:hAnsi="Arial" w:cs="Arial"/>
           <w:b/>
@@ -5127,9 +5741,7 @@
           <w:sz w:val="28"/>
           <w:szCs w:val="28"/>
         </w:rPr>
-        <w:t>Generación</w:t>
-      </w:r>
-      <w:bookmarkEnd w:id="8"/>
+      </w:pPr>
       <w:r>
         <w:rPr>
           <w:rFonts w:ascii="Arial" w:hAnsi="Arial" w:cs="Arial"/>
@@ -5138,15 +5750,9 @@
           <w:sz w:val="28"/>
           <w:szCs w:val="28"/>
         </w:rPr>
-        <w:t xml:space="preserve"> de ayudas</w:t>
-      </w:r>
-    </w:p>
-    <w:p>
-      <w:pPr>
-        <w:autoSpaceDE w:val="0"/>
-        <w:autoSpaceDN w:val="0"/>
-        <w:adjustRightInd w:val="0"/>
-        <w:spacing w:after="0" w:line="240" w:lineRule="auto"/>
+        <w:t>1.4</w:t>
+      </w:r>
+      <w:r>
         <w:rPr>
           <w:rFonts w:ascii="Arial" w:hAnsi="Arial" w:cs="Arial"/>
           <w:b/>
@@ -5154,6 +5760,44 @@
           <w:sz w:val="28"/>
           <w:szCs w:val="28"/>
         </w:rPr>
+        <w:t xml:space="preserve"> </w:t>
+      </w:r>
+      <w:bookmarkStart w:id="8" w:name="Generación"/>
+      <w:r>
+        <w:rPr>
+          <w:rFonts w:ascii="Arial" w:hAnsi="Arial" w:cs="Arial"/>
+          <w:b/>
+          <w:bCs/>
+          <w:sz w:val="28"/>
+          <w:szCs w:val="28"/>
+        </w:rPr>
+        <w:t>Generación</w:t>
+      </w:r>
+      <w:bookmarkEnd w:id="8"/>
+      <w:r>
+        <w:rPr>
+          <w:rFonts w:ascii="Arial" w:hAnsi="Arial" w:cs="Arial"/>
+          <w:b/>
+          <w:bCs/>
+          <w:sz w:val="28"/>
+          <w:szCs w:val="28"/>
+        </w:rPr>
+        <w:t xml:space="preserve"> de ayudas</w:t>
+      </w:r>
+    </w:p>
+    <w:p>
+      <w:pPr>
+        <w:autoSpaceDE w:val="0"/>
+        <w:autoSpaceDN w:val="0"/>
+        <w:adjustRightInd w:val="0"/>
+        <w:spacing w:after="0" w:line="240" w:lineRule="auto"/>
+        <w:rPr>
+          <w:rFonts w:ascii="Arial" w:hAnsi="Arial" w:cs="Arial"/>
+          <w:b/>
+          <w:bCs/>
+          <w:sz w:val="28"/>
+          <w:szCs w:val="28"/>
+        </w:rPr>
       </w:pPr>
     </w:p>
     <w:p>
@@ -5211,33 +5855,31 @@
           <w:sz w:val="24"/>
           <w:szCs w:val="24"/>
         </w:rPr>
+        <w:t xml:space="preserve"> Tooltips: Se utilizará</w:t>
+      </w:r>
+      <w:r>
+        <w:rPr>
+          <w:rFonts w:ascii="Arial" w:eastAsia="LiberationSerif" w:hAnsi="Arial" w:cs="Arial"/>
+          <w:sz w:val="24"/>
+          <w:szCs w:val="24"/>
+        </w:rPr>
+        <w:t>n descripciones emergentes para informar al usuario acerca de las</w:t>
+      </w:r>
+      <w:r>
+        <w:rPr>
+          <w:rFonts w:ascii="Arial" w:eastAsia="LiberationSerif" w:hAnsi="Arial" w:cs="Arial"/>
+          <w:sz w:val="24"/>
+          <w:szCs w:val="24"/>
+        </w:rPr>
         <w:t xml:space="preserve"> </w:t>
       </w:r>
-      <w:proofErr w:type="spellStart"/>
-      <w:r>
-        <w:rPr>
-          <w:rFonts w:ascii="Arial" w:eastAsia="LiberationSerif" w:hAnsi="Arial" w:cs="Arial"/>
-          <w:sz w:val="24"/>
-          <w:szCs w:val="24"/>
-        </w:rPr>
-        <w:t>Tooltips</w:t>
-      </w:r>
-      <w:proofErr w:type="spellEnd"/>
-      <w:r>
-        <w:rPr>
-          <w:rFonts w:ascii="Arial" w:eastAsia="LiberationSerif" w:hAnsi="Arial" w:cs="Arial"/>
-          <w:sz w:val="24"/>
-          <w:szCs w:val="24"/>
-        </w:rPr>
-        <w:t>: Se utilizará</w:t>
-      </w:r>
-      <w:r>
-        <w:rPr>
-          <w:rFonts w:ascii="Arial" w:eastAsia="LiberationSerif" w:hAnsi="Arial" w:cs="Arial"/>
-          <w:sz w:val="24"/>
-          <w:szCs w:val="24"/>
-        </w:rPr>
-        <w:t>n descripciones emergentes para informar al usuario acerca de las</w:t>
+      <w:r>
+        <w:rPr>
+          <w:rFonts w:ascii="Arial" w:eastAsia="LiberationSerif" w:hAnsi="Arial" w:cs="Arial"/>
+          <w:sz w:val="24"/>
+          <w:szCs w:val="24"/>
+        </w:rPr>
+        <w:t>acciones que serán llevadas a cabo por aquellos botones que realizan operaciones críticas o</w:t>
       </w:r>
       <w:r>
         <w:rPr>
@@ -5253,22 +5895,6 @@
           <w:sz w:val="24"/>
           <w:szCs w:val="24"/>
         </w:rPr>
-        <w:t>acciones que serán llevadas a cabo por aquellos botones que realizan operaciones críticas o</w:t>
-      </w:r>
-      <w:r>
-        <w:rPr>
-          <w:rFonts w:ascii="Arial" w:eastAsia="LiberationSerif" w:hAnsi="Arial" w:cs="Arial"/>
-          <w:sz w:val="24"/>
-          <w:szCs w:val="24"/>
-        </w:rPr>
-        <w:t xml:space="preserve"> </w:t>
-      </w:r>
-      <w:r>
-        <w:rPr>
-          <w:rFonts w:ascii="Arial" w:eastAsia="LiberationSerif" w:hAnsi="Arial" w:cs="Arial"/>
-          <w:sz w:val="24"/>
-          <w:szCs w:val="24"/>
-        </w:rPr>
         <w:t>bien req</w:t>
       </w:r>
       <w:r>
@@ -5285,18 +5911,8 @@
           <w:sz w:val="24"/>
           <w:szCs w:val="24"/>
         </w:rPr>
-        <w:t xml:space="preserve"> de campos vacios o </w:t>
-      </w:r>
-      <w:proofErr w:type="spellStart"/>
-      <w:r>
-        <w:rPr>
-          <w:rFonts w:ascii="Arial" w:eastAsia="LiberationSerif" w:hAnsi="Arial" w:cs="Arial"/>
-          <w:sz w:val="24"/>
-          <w:szCs w:val="24"/>
-        </w:rPr>
-        <w:t>erroneos</w:t>
-      </w:r>
-      <w:proofErr w:type="spellEnd"/>
+        <w:t xml:space="preserve"> de campos vacios o erroneos</w:t>
+      </w:r>
       <w:r>
         <w:rPr>
           <w:rFonts w:ascii="Arial" w:eastAsia="LiberationSerif" w:hAnsi="Arial" w:cs="Arial"/>
@@ -5492,7 +6108,7 @@
                     </pic:cNvPicPr>
                   </pic:nvPicPr>
                   <pic:blipFill>
-                    <a:blip r:embed="rId18" cstate="print"/>
+                    <a:blip r:embed="rId20" cstate="print"/>
                     <a:srcRect/>
                     <a:stretch>
                       <a:fillRect/>
@@ -5572,7 +6188,7 @@
                     </pic:cNvPicPr>
                   </pic:nvPicPr>
                   <pic:blipFill>
-                    <a:blip r:embed="rId19" cstate="print"/>
+                    <a:blip r:embed="rId21" cstate="print"/>
                     <a:srcRect/>
                     <a:stretch>
                       <a:fillRect/>
@@ -5837,7 +6453,67 @@
         </w:rPr>
         <w:t xml:space="preserve">Uno de ellos será el </w:t>
       </w:r>
-      <w:proofErr w:type="spellStart"/>
+      <w:r>
+        <w:rPr>
+          <w:rFonts w:ascii="Arial" w:eastAsia="LiberationSerif" w:hAnsi="Arial" w:cs="Arial"/>
+          <w:sz w:val="24"/>
+          <w:szCs w:val="24"/>
+        </w:rPr>
+        <w:t xml:space="preserve">Alt </w:t>
+      </w:r>
+      <w:r>
+        <w:rPr>
+          <w:rFonts w:ascii="Arial" w:eastAsia="LiberationSerif" w:hAnsi="Arial" w:cs="Arial"/>
+          <w:sz w:val="24"/>
+          <w:szCs w:val="24"/>
+        </w:rPr>
+        <w:t>+ q</w:t>
+      </w:r>
+      <w:r>
+        <w:rPr>
+          <w:rFonts w:ascii="Arial" w:eastAsia="LiberationSerif" w:hAnsi="Arial" w:cs="Arial"/>
+          <w:sz w:val="24"/>
+          <w:szCs w:val="24"/>
+        </w:rPr>
+        <w:t xml:space="preserve">, el cual será utilizado para </w:t>
+      </w:r>
+      <w:r>
+        <w:rPr>
+          <w:rFonts w:ascii="Arial" w:eastAsia="LiberationSerif" w:hAnsi="Arial" w:cs="Arial"/>
+          <w:sz w:val="24"/>
+          <w:szCs w:val="24"/>
+        </w:rPr>
+        <w:t>redirigirnos a la sección de registro de usuario</w:t>
+      </w:r>
+      <w:r>
+        <w:rPr>
+          <w:rFonts w:ascii="Arial" w:eastAsia="LiberationSerif" w:hAnsi="Arial" w:cs="Arial"/>
+          <w:sz w:val="24"/>
+          <w:szCs w:val="24"/>
+        </w:rPr>
+        <w:t xml:space="preserve">. </w:t>
+      </w:r>
+    </w:p>
+    <w:p>
+      <w:pPr>
+        <w:autoSpaceDE w:val="0"/>
+        <w:autoSpaceDN w:val="0"/>
+        <w:adjustRightInd w:val="0"/>
+        <w:spacing w:after="0" w:line="240" w:lineRule="auto"/>
+        <w:rPr>
+          <w:rFonts w:ascii="Arial" w:eastAsia="LiberationSerif" w:hAnsi="Arial" w:cs="Arial"/>
+          <w:sz w:val="24"/>
+          <w:szCs w:val="24"/>
+        </w:rPr>
+      </w:pPr>
+      <w:r>
+        <w:rPr>
+          <w:rFonts w:ascii="Arial" w:eastAsia="LiberationSerif" w:hAnsi="Arial" w:cs="Arial"/>
+          <w:sz w:val="24"/>
+          <w:szCs w:val="24"/>
+        </w:rPr>
+        <w:t xml:space="preserve">También dispondrá del atajo </w:t>
+      </w:r>
       <w:r>
         <w:rPr>
           <w:rFonts w:ascii="Arial" w:eastAsia="LiberationSerif" w:hAnsi="Arial" w:cs="Arial"/>
@@ -5846,78 +6522,6 @@
         </w:rPr>
         <w:t>Alt</w:t>
       </w:r>
-      <w:proofErr w:type="spellEnd"/>
-      <w:r>
-        <w:rPr>
-          <w:rFonts w:ascii="Arial" w:eastAsia="LiberationSerif" w:hAnsi="Arial" w:cs="Arial"/>
-          <w:sz w:val="24"/>
-          <w:szCs w:val="24"/>
-        </w:rPr>
-        <w:t xml:space="preserve"> </w:t>
-      </w:r>
-      <w:r>
-        <w:rPr>
-          <w:rFonts w:ascii="Arial" w:eastAsia="LiberationSerif" w:hAnsi="Arial" w:cs="Arial"/>
-          <w:sz w:val="24"/>
-          <w:szCs w:val="24"/>
-        </w:rPr>
-        <w:t>+ q</w:t>
-      </w:r>
-      <w:r>
-        <w:rPr>
-          <w:rFonts w:ascii="Arial" w:eastAsia="LiberationSerif" w:hAnsi="Arial" w:cs="Arial"/>
-          <w:sz w:val="24"/>
-          <w:szCs w:val="24"/>
-        </w:rPr>
-        <w:t xml:space="preserve">, el cual será utilizado para </w:t>
-      </w:r>
-      <w:r>
-        <w:rPr>
-          <w:rFonts w:ascii="Arial" w:eastAsia="LiberationSerif" w:hAnsi="Arial" w:cs="Arial"/>
-          <w:sz w:val="24"/>
-          <w:szCs w:val="24"/>
-        </w:rPr>
-        <w:t>redirigirnos a la sección de registro de usuario</w:t>
-      </w:r>
-      <w:r>
-        <w:rPr>
-          <w:rFonts w:ascii="Arial" w:eastAsia="LiberationSerif" w:hAnsi="Arial" w:cs="Arial"/>
-          <w:sz w:val="24"/>
-          <w:szCs w:val="24"/>
-        </w:rPr>
-        <w:t xml:space="preserve">. </w:t>
-      </w:r>
-    </w:p>
-    <w:p>
-      <w:pPr>
-        <w:autoSpaceDE w:val="0"/>
-        <w:autoSpaceDN w:val="0"/>
-        <w:adjustRightInd w:val="0"/>
-        <w:spacing w:after="0" w:line="240" w:lineRule="auto"/>
-        <w:rPr>
-          <w:rFonts w:ascii="Arial" w:eastAsia="LiberationSerif" w:hAnsi="Arial" w:cs="Arial"/>
-          <w:sz w:val="24"/>
-          <w:szCs w:val="24"/>
-        </w:rPr>
-      </w:pPr>
-      <w:r>
-        <w:rPr>
-          <w:rFonts w:ascii="Arial" w:eastAsia="LiberationSerif" w:hAnsi="Arial" w:cs="Arial"/>
-          <w:sz w:val="24"/>
-          <w:szCs w:val="24"/>
-        </w:rPr>
-        <w:t xml:space="preserve">También dispondrá del atajo </w:t>
-      </w:r>
-      <w:proofErr w:type="spellStart"/>
-      <w:r>
-        <w:rPr>
-          <w:rFonts w:ascii="Arial" w:eastAsia="LiberationSerif" w:hAnsi="Arial" w:cs="Arial"/>
-          <w:sz w:val="24"/>
-          <w:szCs w:val="24"/>
-        </w:rPr>
-        <w:t>Alt</w:t>
-      </w:r>
-      <w:proofErr w:type="spellEnd"/>
       <w:r>
         <w:rPr>
           <w:rFonts w:ascii="Arial" w:eastAsia="LiberationSerif" w:hAnsi="Arial" w:cs="Arial"/>
@@ -6130,25 +6734,7 @@
           <w:sz w:val="24"/>
           <w:szCs w:val="24"/>
         </w:rPr>
-        <w:t xml:space="preserve">áreas y retornar a la página de inicio a través de un </w:t>
-      </w:r>
-      <w:proofErr w:type="spellStart"/>
-      <w:r>
-        <w:rPr>
-          <w:rFonts w:ascii="Arial" w:eastAsia="LiberationSerif" w:hAnsi="Arial" w:cs="Arial"/>
-          <w:sz w:val="24"/>
-          <w:szCs w:val="24"/>
-        </w:rPr>
-        <w:t>click</w:t>
-      </w:r>
-      <w:proofErr w:type="spellEnd"/>
-      <w:r>
-        <w:rPr>
-          <w:rFonts w:ascii="Arial" w:eastAsia="LiberationSerif" w:hAnsi="Arial" w:cs="Arial"/>
-          <w:sz w:val="24"/>
-          <w:szCs w:val="24"/>
-        </w:rPr>
-        <w:t xml:space="preserve"> en </w:t>
+        <w:t xml:space="preserve">áreas y retornar a la página de inicio a través de un click en </w:t>
       </w:r>
       <w:r>
         <w:rPr>
@@ -6226,7 +6812,7 @@
                     </pic:cNvPicPr>
                   </pic:nvPicPr>
                   <pic:blipFill>
-                    <a:blip r:embed="rId20" cstate="print"/>
+                    <a:blip r:embed="rId22" cstate="print"/>
                     <a:srcRect/>
                     <a:stretch>
                       <a:fillRect/>
@@ -6385,7 +6971,7 @@
                     </pic:cNvPicPr>
                   </pic:nvPicPr>
                   <pic:blipFill>
-                    <a:blip r:embed="rId21" cstate="print"/>
+                    <a:blip r:embed="rId23" cstate="print"/>
                     <a:srcRect/>
                     <a:stretch>
                       <a:fillRect/>
@@ -6415,12 +7001,12 @@
       </w:r>
     </w:p>
     <w:sectPr>
-      <w:headerReference w:type="even" r:id="rId22"/>
-      <w:headerReference w:type="default" r:id="rId23"/>
-      <w:footerReference w:type="even" r:id="rId24"/>
-      <w:footerReference w:type="default" r:id="rId25"/>
-      <w:headerReference w:type="first" r:id="rId26"/>
-      <w:footerReference w:type="first" r:id="rId27"/>
+      <w:headerReference w:type="even" r:id="rId24"/>
+      <w:headerReference w:type="default" r:id="rId25"/>
+      <w:footerReference w:type="even" r:id="rId26"/>
+      <w:footerReference w:type="default" r:id="rId27"/>
+      <w:headerReference w:type="first" r:id="rId28"/>
+      <w:footerReference w:type="first" r:id="rId29"/>
       <w:pgSz w:w="12240" w:h="15840"/>
       <w:pgMar w:top="1417" w:right="1701" w:bottom="1417" w:left="1701" w:header="708" w:footer="708" w:gutter="0"/>
       <w:cols w:space="708"/>
@@ -6496,7 +7082,7 @@
           <w:rFonts w:asciiTheme="majorHAnsi" w:hAnsiTheme="majorHAnsi"/>
           <w:noProof/>
         </w:rPr>
-        <w:t>10</w:t>
+        <w:t>3</w:t>
       </w:r>
     </w:fldSimple>
   </w:p>
@@ -6658,19 +7244,11 @@
       </w:rPr>
       <w:t xml:space="preserve">                               </w:t>
     </w:r>
-    <w:proofErr w:type="spellStart"/>
     <w:r>
       <w:rPr>
         <w:i/>
       </w:rPr>
-      <w:t>Rev</w:t>
-    </w:r>
-    <w:proofErr w:type="spellEnd"/>
-    <w:r>
-      <w:rPr>
-        <w:i/>
-      </w:rPr>
-      <w:t>:</w:t>
+      <w:t>Rev:</w:t>
     </w:r>
     <w:r>
       <w:rPr>

</xml_diff>